<commit_message>
added number 6 to db project
</commit_message>
<xml_diff>
--- a/Databases/Database Final Project/Solutions/Final Project Queries and Results.docx
+++ b/Databases/Database Final Project/Solutions/Final Project Queries and Results.docx
@@ -196,6 +196,74 @@
         <w:br/>
         <w:t>;</w:t>
         <w:br/>
+      </w:r>
+    </w:p>
+    <w:p>
+      <w:pPr>
+        <w:pStyle w:val="Normal"/>
+        <w:rPr/>
+      </w:pPr>
+      <w:r>
+        <w:rPr/>
+        <w:t>I THINK THIS ONE IS CORRECT:</w:t>
+      </w:r>
+    </w:p>
+    <w:p>
+      <w:pPr>
+        <w:pStyle w:val="Normal"/>
+        <w:rPr/>
+      </w:pPr>
+      <w:r>
+        <w:rPr/>
+        <w:t>SELECT customer_id, first_name, last_name, total_cost FROM(</w:t>
+        <w:br/>
+        <w:t>SELECT customer_id, first_name, last_name, SUM(labor_hour), (labor_hour * labor_cost_per_hour) + part_cost as total_cost</w:t>
+        <w:br/>
+        <w:t xml:space="preserve">FROM simple_auto_shop.tbl_customer </w:t>
+        <w:br/>
+        <w:t xml:space="preserve">NATURAL JOIN simple_auto_shop.tbl_customer_vehicle </w:t>
+        <w:br/>
+        <w:t xml:space="preserve">NATURAL JOIN simple_auto_shop.tbl_vehicle_order </w:t>
+        <w:br/>
+        <w:t xml:space="preserve">NATURAL JOIN simple_auto_shop.tbl_order_service </w:t>
+        <w:br/>
+        <w:t>NATURAL JOIN simple_auto_shop.tbl_service</w:t>
+        <w:br/>
+        <w:t>NATURAL JOIN simple_auto_shop.tbl_rate</w:t>
+        <w:br/>
+        <w:t>WHERE tbl_service.rate_id = tbl_rate.rate_id</w:t>
+        <w:br/>
+        <w:t>ORDER BY SUM(labor_hour) DESC) a</w:t>
+        <w:br/>
+        <w:t>;</w:t>
+      </w:r>
+    </w:p>
+    <w:p>
+      <w:pPr>
+        <w:pStyle w:val="Normal"/>
+        <w:rPr/>
+      </w:pPr>
+      <w:r>
+        <w:rPr/>
+      </w:r>
+    </w:p>
+    <w:p>
+      <w:pPr>
+        <w:pStyle w:val="Normal"/>
+        <w:rPr/>
+      </w:pPr>
+      <w:r>
+        <w:rPr/>
+        <w:t>7)</w:t>
+      </w:r>
+    </w:p>
+    <w:p>
+      <w:pPr>
+        <w:pStyle w:val="Normal"/>
+        <w:rPr/>
+      </w:pPr>
+      <w:r>
+        <w:rPr/>
       </w:r>
     </w:p>
     <w:sectPr>
@@ -217,6 +285,7 @@
     <w:rPrDefault>
       <w:rPr>
         <w:rFonts w:ascii="Liberation Serif" w:hAnsi="Liberation Serif" w:eastAsia="SimSun" w:cs="Arial"/>
+        <w:sz w:val="20"/>
         <w:szCs w:val="24"/>
         <w:lang w:val="en-US" w:eastAsia="zh-CN" w:bidi="hi-IN"/>
       </w:rPr>

</xml_diff>